<commit_message>
file baru penugasan-jobsheet 2
</commit_message>
<xml_diff>
--- a/jobsheet 2/Jobsheet_02_Vian Maulana Ramadhan_4.33.24.0.26.docx
+++ b/jobsheet 2/Jobsheet_02_Vian Maulana Ramadhan_4.33.24.0.26.docx
@@ -31,7 +31,39 @@
           <w:b/>
           <w:rtl w:val="0"/>
         </w:rPr>
-        <w:t>JOB SHEET 1 : DASAR BAHASA PEMROGRAMAN PYTHON</w:t>
+        <w:t>JOB</w:t>
+      </w:r>
+      <w:r>
+        <w:rPr>
+          <w:rFonts w:hint="default"/>
+          <w:b/>
+          <w:rtl w:val="0"/>
+          <w:lang w:val="en-US"/>
+        </w:rPr>
+        <w:t xml:space="preserve"> </w:t>
+      </w:r>
+      <w:r>
+        <w:rPr>
+          <w:b/>
+          <w:rtl w:val="0"/>
+        </w:rPr>
+        <w:t xml:space="preserve">SHEET </w:t>
+      </w:r>
+      <w:r>
+        <w:rPr>
+          <w:rFonts w:hint="default"/>
+          <w:b/>
+          <w:rtl w:val="0"/>
+          <w:lang w:val="en-US"/>
+        </w:rPr>
+        <w:t>2</w:t>
+      </w:r>
+      <w:r>
+        <w:rPr>
+          <w:b/>
+          <w:rtl w:val="0"/>
+        </w:rPr>
+        <w:t xml:space="preserve"> : DASAR BAHASA PEMROGRAMAN PYTHON</w:t>
       </w:r>
     </w:p>
     <w:p>
@@ -312,8 +344,6 @@
         </w:rPr>
         <w:tab/>
       </w:r>
-      <w:bookmarkStart w:id="0" w:name="_GoBack"/>
-      <w:bookmarkEnd w:id="0"/>
       <w:r>
         <w:rPr>
           <w:rFonts w:eastAsia="Calibri"/>
@@ -1394,14 +1424,6 @@
         <w:gridCol w:w="9254"/>
       </w:tblGrid>
       <w:tr>
-        <w:tblPrEx>
-          <w:tblCellMar>
-            <w:top w:w="44" w:type="dxa"/>
-            <w:left w:w="113" w:type="dxa"/>
-            <w:bottom w:w="0" w:type="dxa"/>
-            <w:right w:w="0" w:type="dxa"/>
-          </w:tblCellMar>
-        </w:tblPrEx>
         <w:trPr>
           <w:trHeight w:val="4556" w:hRule="atLeast"/>
         </w:trPr>
@@ -5693,6 +5715,290 @@
           </w:p>
         </w:tc>
       </w:tr>
+      <w:tr>
+        <w:tblPrEx>
+          <w:tblCellMar>
+            <w:top w:w="14" w:type="dxa"/>
+            <w:left w:w="108" w:type="dxa"/>
+            <w:bottom w:w="0" w:type="dxa"/>
+            <w:right w:w="49" w:type="dxa"/>
+          </w:tblCellMar>
+        </w:tblPrEx>
+        <w:trPr>
+          <w:trHeight w:val="838" w:hRule="atLeast"/>
+        </w:trPr>
+        <w:tc>
+          <w:tcPr>
+            <w:tcW w:w="691" w:type="dxa"/>
+            <w:tcBorders>
+              <w:top w:val="single" w:color="000000" w:sz="4" w:space="0"/>
+              <w:left w:val="single" w:color="000000" w:sz="4" w:space="0"/>
+              <w:bottom w:val="single" w:color="000000" w:sz="4" w:space="0"/>
+              <w:right w:val="single" w:color="000000" w:sz="4" w:space="0"/>
+            </w:tcBorders>
+          </w:tcPr>
+          <w:p>
+            <w:pPr>
+              <w:spacing w:after="0" w:line="259" w:lineRule="auto"/>
+              <w:ind w:left="0" w:right="63" w:firstLine="0"/>
+              <w:jc w:val="center"/>
+              <w:rPr>
+                <w:rFonts w:hint="default"/>
+                <w:lang w:val="en-US"/>
+              </w:rPr>
+            </w:pPr>
+            <w:r>
+              <w:rPr>
+                <w:rFonts w:hint="default"/>
+                <w:lang w:val="en-US"/>
+              </w:rPr>
+              <w:t>5.</w:t>
+            </w:r>
+          </w:p>
+        </w:tc>
+        <w:tc>
+          <w:tcPr>
+            <w:tcW w:w="3005" w:type="dxa"/>
+            <w:tcBorders>
+              <w:top w:val="single" w:color="000000" w:sz="4" w:space="0"/>
+              <w:left w:val="single" w:color="000000" w:sz="4" w:space="0"/>
+              <w:bottom w:val="single" w:color="000000" w:sz="4" w:space="0"/>
+              <w:right w:val="single" w:color="000000" w:sz="4" w:space="0"/>
+            </w:tcBorders>
+          </w:tcPr>
+          <w:p>
+            <w:pPr>
+              <w:spacing w:after="0" w:line="259" w:lineRule="auto"/>
+              <w:ind w:left="0" w:right="0" w:firstLine="0"/>
+              <w:jc w:val="left"/>
+              <w:rPr>
+                <w:rFonts w:hint="default"/>
+                <w:lang w:val="en-US"/>
+              </w:rPr>
+            </w:pPr>
+            <w:r>
+              <w:rPr>
+                <w:rFonts w:hint="default"/>
+                <w:lang w:val="en-US"/>
+              </w:rPr>
+              <w:t>Penugasan</w:t>
+            </w:r>
+            <w:r>
+              <w:rPr>
+                <w:rFonts w:hint="default"/>
+                <w:lang w:val="en-US"/>
+              </w:rPr>
+              <w:br w:type="textWrapping"/>
+            </w:r>
+            <w:r>
+              <w:rPr>
+                <w:rFonts w:hint="default"/>
+                <w:lang w:val="en-US"/>
+              </w:rPr>
+              <w:t>( penjualan hp )</w:t>
+            </w:r>
+          </w:p>
+        </w:tc>
+        <w:tc>
+          <w:tcPr>
+            <w:tcW w:w="5435" w:type="dxa"/>
+            <w:tcBorders>
+              <w:top w:val="single" w:color="000000" w:sz="4" w:space="0"/>
+              <w:left w:val="single" w:color="000000" w:sz="4" w:space="0"/>
+              <w:bottom w:val="single" w:color="000000" w:sz="4" w:space="0"/>
+              <w:right w:val="single" w:color="000000" w:sz="4" w:space="0"/>
+            </w:tcBorders>
+          </w:tcPr>
+          <w:p>
+            <w:pPr>
+              <w:spacing w:after="0" w:line="259" w:lineRule="auto"/>
+              <w:ind w:left="0" w:right="0" w:firstLine="0"/>
+              <w:jc w:val="left"/>
+              <w:rPr>
+                <w:rFonts w:hint="default"/>
+                <w:lang w:val="en-US"/>
+              </w:rPr>
+            </w:pPr>
+            <w:r>
+              <w:rPr>
+                <w:rFonts w:hint="default"/>
+                <w:lang w:val="en-US"/>
+              </w:rPr>
+              <w:drawing>
+                <wp:inline distT="0" distB="0" distL="114300" distR="114300">
+                  <wp:extent cx="4672330" cy="3538220"/>
+                  <wp:effectExtent l="0" t="0" r="13970" b="5080"/>
+                  <wp:docPr id="3" name="Picture 3" descr="tugas-1"/>
+                  <wp:cNvGraphicFramePr>
+                    <a:graphicFrameLocks xmlns:a="http://schemas.openxmlformats.org/drawingml/2006/main" noChangeAspect="1"/>
+                  </wp:cNvGraphicFramePr>
+                  <a:graphic xmlns:a="http://schemas.openxmlformats.org/drawingml/2006/main">
+                    <a:graphicData uri="http://schemas.openxmlformats.org/drawingml/2006/picture">
+                      <pic:pic xmlns:pic="http://schemas.openxmlformats.org/drawingml/2006/picture">
+                        <pic:nvPicPr>
+                          <pic:cNvPr id="3" name="Picture 3" descr="tugas-1"/>
+                          <pic:cNvPicPr>
+                            <a:picLocks noChangeAspect="1"/>
+                          </pic:cNvPicPr>
+                        </pic:nvPicPr>
+                        <pic:blipFill>
+                          <a:blip r:embed="rId21"/>
+                          <a:stretch>
+                            <a:fillRect/>
+                          </a:stretch>
+                        </pic:blipFill>
+                        <pic:spPr>
+                          <a:xfrm>
+                            <a:off x="0" y="0"/>
+                            <a:ext cx="4672330" cy="3538220"/>
+                          </a:xfrm>
+                          <a:prstGeom prst="rect">
+                            <a:avLst/>
+                          </a:prstGeom>
+                        </pic:spPr>
+                      </pic:pic>
+                    </a:graphicData>
+                  </a:graphic>
+                </wp:inline>
+              </w:drawing>
+            </w:r>
+          </w:p>
+          <w:p>
+            <w:pPr>
+              <w:spacing w:after="0" w:line="259" w:lineRule="auto"/>
+              <w:ind w:left="0" w:right="0" w:firstLine="0"/>
+              <w:jc w:val="left"/>
+              <w:rPr>
+                <w:rFonts w:hint="default"/>
+                <w:lang w:val="en-US"/>
+              </w:rPr>
+            </w:pPr>
+            <w:r>
+              <w:rPr>
+                <w:rFonts w:hint="default"/>
+                <w:lang w:val="en-US"/>
+              </w:rPr>
+              <w:drawing>
+                <wp:inline distT="0" distB="0" distL="114300" distR="114300">
+                  <wp:extent cx="4660265" cy="3832860"/>
+                  <wp:effectExtent l="0" t="0" r="6985" b="15240"/>
+                  <wp:docPr id="4" name="Picture 4" descr="tugas-2"/>
+                  <wp:cNvGraphicFramePr>
+                    <a:graphicFrameLocks xmlns:a="http://schemas.openxmlformats.org/drawingml/2006/main" noChangeAspect="1"/>
+                  </wp:cNvGraphicFramePr>
+                  <a:graphic xmlns:a="http://schemas.openxmlformats.org/drawingml/2006/main">
+                    <a:graphicData uri="http://schemas.openxmlformats.org/drawingml/2006/picture">
+                      <pic:pic xmlns:pic="http://schemas.openxmlformats.org/drawingml/2006/picture">
+                        <pic:nvPicPr>
+                          <pic:cNvPr id="4" name="Picture 4" descr="tugas-2"/>
+                          <pic:cNvPicPr>
+                            <a:picLocks noChangeAspect="1"/>
+                          </pic:cNvPicPr>
+                        </pic:nvPicPr>
+                        <pic:blipFill>
+                          <a:blip r:embed="rId22"/>
+                          <a:stretch>
+                            <a:fillRect/>
+                          </a:stretch>
+                        </pic:blipFill>
+                        <pic:spPr>
+                          <a:xfrm>
+                            <a:off x="0" y="0"/>
+                            <a:ext cx="4660265" cy="3832860"/>
+                          </a:xfrm>
+                          <a:prstGeom prst="rect">
+                            <a:avLst/>
+                          </a:prstGeom>
+                        </pic:spPr>
+                      </pic:pic>
+                    </a:graphicData>
+                  </a:graphic>
+                </wp:inline>
+              </w:drawing>
+            </w:r>
+          </w:p>
+          <w:p>
+            <w:pPr>
+              <w:spacing w:after="0" w:line="259" w:lineRule="auto"/>
+              <w:ind w:left="0" w:right="0" w:firstLine="0"/>
+              <w:jc w:val="left"/>
+              <w:rPr>
+                <w:rFonts w:hint="default"/>
+                <w:b/>
+                <w:bCs/>
+                <w:lang w:val="en-US"/>
+              </w:rPr>
+            </w:pPr>
+            <w:r>
+              <w:rPr>
+                <w:rFonts w:hint="default"/>
+                <w:b/>
+                <w:bCs/>
+                <w:lang w:val="en-US"/>
+              </w:rPr>
+              <w:t>HASIL :</w:t>
+            </w:r>
+          </w:p>
+          <w:p>
+            <w:pPr>
+              <w:spacing w:after="0" w:line="259" w:lineRule="auto"/>
+              <w:ind w:left="0" w:right="0" w:firstLine="0"/>
+              <w:jc w:val="left"/>
+              <w:rPr>
+                <w:rFonts w:hint="default"/>
+                <w:b/>
+                <w:bCs/>
+                <w:lang w:val="en-US"/>
+              </w:rPr>
+            </w:pPr>
+            <w:bookmarkStart w:id="0" w:name="_GoBack"/>
+            <w:r>
+              <w:drawing>
+                <wp:inline distT="0" distB="0" distL="114300" distR="114300">
+                  <wp:extent cx="4703445" cy="2256155"/>
+                  <wp:effectExtent l="0" t="0" r="1905" b="10795"/>
+                  <wp:docPr id="1" name="Picture 1"/>
+                  <wp:cNvGraphicFramePr>
+                    <a:graphicFrameLocks xmlns:a="http://schemas.openxmlformats.org/drawingml/2006/main" noChangeAspect="1"/>
+                  </wp:cNvGraphicFramePr>
+                  <a:graphic xmlns:a="http://schemas.openxmlformats.org/drawingml/2006/main">
+                    <a:graphicData uri="http://schemas.openxmlformats.org/drawingml/2006/picture">
+                      <pic:pic xmlns:pic="http://schemas.openxmlformats.org/drawingml/2006/picture">
+                        <pic:nvPicPr>
+                          <pic:cNvPr id="1" name="Picture 1"/>
+                          <pic:cNvPicPr>
+                            <a:picLocks noChangeAspect="1"/>
+                          </pic:cNvPicPr>
+                        </pic:nvPicPr>
+                        <pic:blipFill>
+                          <a:blip r:embed="rId23"/>
+                          <a:stretch>
+                            <a:fillRect/>
+                          </a:stretch>
+                        </pic:blipFill>
+                        <pic:spPr>
+                          <a:xfrm>
+                            <a:off x="0" y="0"/>
+                            <a:ext cx="4703445" cy="2256155"/>
+                          </a:xfrm>
+                          <a:prstGeom prst="rect">
+                            <a:avLst/>
+                          </a:prstGeom>
+                          <a:noFill/>
+                          <a:ln>
+                            <a:noFill/>
+                          </a:ln>
+                        </pic:spPr>
+                      </pic:pic>
+                    </a:graphicData>
+                  </a:graphic>
+                </wp:inline>
+              </w:drawing>
+            </w:r>
+            <w:bookmarkEnd w:id="0"/>
+          </w:p>
+        </w:tc>
+      </w:tr>
     </w:tbl>
     <w:p>
       <w:pPr>
@@ -5751,6 +6057,7 @@
     <w:p>
       <w:pPr>
         <w:numPr>
+          <w:ilvl w:val="0"/>
           <w:numId w:val="0"/>
         </w:numPr>
         <w:ind w:right="53" w:rightChars="0" w:firstLine="720" w:firstLineChars="0"/>
@@ -7740,7 +8047,7 @@
     <w:lsdException w:qFormat="1" w:unhideWhenUsed="0" w:uiPriority="10" w:semiHidden="0" w:name="Title"/>
     <w:lsdException w:uiPriority="99" w:name="Closing"/>
     <w:lsdException w:uiPriority="99" w:name="Signature"/>
-    <w:lsdException w:uiPriority="1" w:name="Default Paragraph Font"/>
+    <w:lsdException w:qFormat="1" w:uiPriority="1" w:name="Default Paragraph Font"/>
     <w:lsdException w:uiPriority="99" w:name="Body Text"/>
     <w:lsdException w:uiPriority="99" w:name="Body Text Indent"/>
     <w:lsdException w:uiPriority="99" w:name="List Continue"/>
@@ -7760,7 +8067,7 @@
     <w:lsdException w:uiPriority="99" w:name="Body Text Indent 2"/>
     <w:lsdException w:uiPriority="99" w:name="Body Text Indent 3"/>
     <w:lsdException w:uiPriority="99" w:name="Block Text"/>
-    <w:lsdException w:uiPriority="99" w:name="Hyperlink"/>
+    <w:lsdException w:qFormat="1" w:uiPriority="99" w:name="Hyperlink"/>
     <w:lsdException w:uiPriority="99" w:name="FollowedHyperlink"/>
     <w:lsdException w:qFormat="1" w:unhideWhenUsed="0" w:uiPriority="22" w:semiHidden="0" w:name="Strong"/>
     <w:lsdException w:qFormat="1" w:unhideWhenUsed="0" w:uiPriority="20" w:semiHidden="0" w:name="Emphasis"/>
@@ -7778,7 +8085,7 @@
     <w:lsdException w:uiPriority="99" w:name="HTML Sample"/>
     <w:lsdException w:uiPriority="99" w:name="HTML Typewriter"/>
     <w:lsdException w:uiPriority="99" w:name="HTML Variable"/>
-    <w:lsdException w:uiPriority="99" w:name="Normal Table"/>
+    <w:lsdException w:qFormat="1" w:uiPriority="99" w:name="Normal Table"/>
     <w:lsdException w:uiPriority="99" w:name="annotation subject"/>
     <w:lsdException w:uiPriority="99" w:name="Table Simple 1"/>
     <w:lsdException w:uiPriority="99" w:name="Table Simple 2"/>
@@ -7997,12 +8304,14 @@
     <w:name w:val="Default Paragraph Font"/>
     <w:semiHidden/>
     <w:unhideWhenUsed/>
+    <w:qFormat/>
     <w:uiPriority w:val="1"/>
   </w:style>
   <w:style w:type="table" w:default="1" w:styleId="5">
     <w:name w:val="Normal Table"/>
     <w:semiHidden/>
     <w:unhideWhenUsed/>
+    <w:qFormat/>
     <w:uiPriority w:val="99"/>
     <w:tblPr>
       <w:tblCellMar>
@@ -8018,6 +8327,7 @@
     <w:basedOn w:val="4"/>
     <w:semiHidden/>
     <w:unhideWhenUsed/>
+    <w:qFormat/>
     <w:uiPriority w:val="99"/>
     <w:rPr>
       <w:color w:val="0000FF"/>
@@ -8027,6 +8337,7 @@
   <w:style w:type="character" w:customStyle="1" w:styleId="7">
     <w:name w:val="Heading 2 Char"/>
     <w:link w:val="3"/>
+    <w:qFormat/>
     <w:uiPriority w:val="0"/>
     <w:rPr>
       <w:rFonts w:ascii="Times New Roman" w:hAnsi="Times New Roman" w:eastAsia="Times New Roman" w:cs="Times New Roman"/>
@@ -8038,6 +8349,7 @@
   <w:style w:type="character" w:customStyle="1" w:styleId="8">
     <w:name w:val="Heading 1 Char"/>
     <w:link w:val="2"/>
+    <w:qFormat/>
     <w:uiPriority w:val="0"/>
     <w:rPr>
       <w:rFonts w:ascii="Times New Roman" w:hAnsi="Times New Roman" w:eastAsia="Times New Roman" w:cs="Times New Roman"/>
@@ -8049,6 +8361,7 @@
   </w:style>
   <w:style w:type="table" w:customStyle="1" w:styleId="9">
     <w:name w:val="TableGrid"/>
+    <w:qFormat/>
     <w:uiPriority w:val="0"/>
     <w:pPr>
       <w:spacing w:after="0" w:line="240" w:lineRule="auto"/>

</xml_diff>